<commit_message>
Pages yet to be finished
</commit_message>
<xml_diff>
--- a/Coffee-shop-information-for-website.docx
+++ b/Coffee-shop-information-for-website.docx
@@ -10,8 +10,6 @@
           <w:szCs w:val="36"/>
         </w:rPr>
       </w:pPr>
-      <w:bookmarkStart w:id="0" w:name="_GoBack"/>
-      <w:bookmarkEnd w:id="0"/>
       <w:r>
         <w:rPr>
           <w:rFonts w:ascii="fox in the snow" w:hAnsi="fox in the snow"/>
@@ -180,6 +178,124 @@
     <w:p>
       <w:pPr>
         <w:rPr>
+          <w:rFonts w:ascii="Arial" w:eastAsia="Times New Roman" w:hAnsi="Arial" w:cs="Arial"/>
+          <w:color w:val="222222"/>
+          <w:sz w:val="19"/>
+          <w:szCs w:val="19"/>
+          <w:shd w:val="clear" w:color="auto" w:fill="FFFFFF"/>
+        </w:rPr>
+      </w:pPr>
+      <w:r>
+        <w:rPr>
+          <w:rFonts w:ascii="Arial" w:eastAsia="Times New Roman" w:hAnsi="Arial" w:cs="Arial"/>
+          <w:color w:val="222222"/>
+          <w:sz w:val="19"/>
+          <w:szCs w:val="19"/>
+          <w:shd w:val="clear" w:color="auto" w:fill="FFFFFF"/>
+        </w:rPr>
+        <w:t xml:space="preserve">Ciao </w:t>
+      </w:r>
+      <w:proofErr w:type="spellStart"/>
+      <w:r>
+        <w:rPr>
+          <w:rFonts w:ascii="Arial" w:eastAsia="Times New Roman" w:hAnsi="Arial" w:cs="Arial"/>
+          <w:color w:val="222222"/>
+          <w:sz w:val="19"/>
+          <w:szCs w:val="19"/>
+          <w:shd w:val="clear" w:color="auto" w:fill="FFFFFF"/>
+        </w:rPr>
+        <w:t>Ciao</w:t>
+      </w:r>
+      <w:proofErr w:type="spellEnd"/>
+      <w:r>
+        <w:rPr>
+          <w:rFonts w:ascii="Arial" w:eastAsia="Times New Roman" w:hAnsi="Arial" w:cs="Arial"/>
+          <w:color w:val="222222"/>
+          <w:sz w:val="19"/>
+          <w:szCs w:val="19"/>
+          <w:shd w:val="clear" w:color="auto" w:fill="FFFFFF"/>
+        </w:rPr>
+        <w:t>, a deli-bakery offering Italian and Greek cuisine, is located next to the Gates Shopping centre entrance</w:t>
+      </w:r>
+      <w:r>
+        <w:rPr>
+          <w:rFonts w:ascii="Arial" w:eastAsia="Times New Roman" w:hAnsi="Arial" w:cs="Arial"/>
+          <w:color w:val="222222"/>
+          <w:sz w:val="19"/>
+          <w:szCs w:val="19"/>
+          <w:shd w:val="clear" w:color="auto" w:fill="FFFFFF"/>
+        </w:rPr>
+        <w:t xml:space="preserve"> and has a premises in </w:t>
+      </w:r>
+      <w:proofErr w:type="spellStart"/>
+      <w:r>
+        <w:rPr>
+          <w:rFonts w:ascii="Arial" w:eastAsia="Times New Roman" w:hAnsi="Arial" w:cs="Arial"/>
+          <w:color w:val="222222"/>
+          <w:sz w:val="19"/>
+          <w:szCs w:val="19"/>
+          <w:shd w:val="clear" w:color="auto" w:fill="FFFFFF"/>
+        </w:rPr>
+        <w:t>Gilesgate</w:t>
+      </w:r>
+      <w:proofErr w:type="spellEnd"/>
+      <w:r>
+        <w:rPr>
+          <w:rFonts w:ascii="Arial" w:eastAsia="Times New Roman" w:hAnsi="Arial" w:cs="Arial"/>
+          <w:color w:val="222222"/>
+          <w:sz w:val="19"/>
+          <w:szCs w:val="19"/>
+          <w:shd w:val="clear" w:color="auto" w:fill="FFFFFF"/>
+        </w:rPr>
+        <w:t xml:space="preserve"> near the Sainsbury’s local</w:t>
+      </w:r>
+      <w:r>
+        <w:rPr>
+          <w:rFonts w:ascii="Arial" w:eastAsia="Times New Roman" w:hAnsi="Arial" w:cs="Arial"/>
+          <w:color w:val="222222"/>
+          <w:sz w:val="19"/>
+          <w:szCs w:val="19"/>
+          <w:shd w:val="clear" w:color="auto" w:fill="FFFFFF"/>
+        </w:rPr>
+        <w:t xml:space="preserve">. These Mediterranean products, which include Baklava, feta pie, Focaccia and special Italian coffee, are prepared at the </w:t>
+      </w:r>
+      <w:proofErr w:type="spellStart"/>
+      <w:r>
+        <w:rPr>
+          <w:rFonts w:ascii="Arial" w:eastAsia="Times New Roman" w:hAnsi="Arial" w:cs="Arial"/>
+          <w:color w:val="222222"/>
+          <w:sz w:val="19"/>
+          <w:szCs w:val="19"/>
+          <w:shd w:val="clear" w:color="auto" w:fill="FFFFFF"/>
+        </w:rPr>
+        <w:t>Gilesgate</w:t>
+      </w:r>
+      <w:proofErr w:type="spellEnd"/>
+      <w:r>
+        <w:rPr>
+          <w:rFonts w:ascii="Arial" w:eastAsia="Times New Roman" w:hAnsi="Arial" w:cs="Arial"/>
+          <w:color w:val="222222"/>
+          <w:sz w:val="19"/>
+          <w:szCs w:val="19"/>
+          <w:shd w:val="clear" w:color="auto" w:fill="FFFFFF"/>
+        </w:rPr>
+        <w:t xml:space="preserve"> branch, using Fairtrade ingredients. Excess food is collected by Foodbank, and Andreas and his team also support a range of charities including Cancer Research. Treat yourself to some ethical and exotic gastronomy!</w:t>
+      </w:r>
+    </w:p>
+    <w:p>
+      <w:pPr>
+        <w:rPr>
+          <w:rFonts w:ascii="Arial" w:eastAsia="Times New Roman" w:hAnsi="Arial" w:cs="Arial"/>
+          <w:color w:val="222222"/>
+          <w:sz w:val="19"/>
+          <w:szCs w:val="19"/>
+          <w:shd w:val="clear" w:color="auto" w:fill="FFFFFF"/>
+        </w:rPr>
+      </w:pPr>
+    </w:p>
+    <w:p>
+      <w:pPr>
+        <w:rPr>
           <w:rFonts w:ascii="Times" w:eastAsia="Times New Roman" w:hAnsi="Times" w:cs="Times New Roman"/>
           <w:sz w:val="20"/>
           <w:szCs w:val="20"/>
@@ -193,93 +309,7 @@
           <w:szCs w:val="19"/>
           <w:shd w:val="clear" w:color="auto" w:fill="FFFFFF"/>
         </w:rPr>
-        <w:t xml:space="preserve">Ciao </w:t>
-      </w:r>
-      <w:proofErr w:type="spellStart"/>
-      <w:r>
-        <w:rPr>
-          <w:rFonts w:ascii="Arial" w:eastAsia="Times New Roman" w:hAnsi="Arial" w:cs="Arial"/>
-          <w:color w:val="222222"/>
-          <w:sz w:val="19"/>
-          <w:szCs w:val="19"/>
-          <w:shd w:val="clear" w:color="auto" w:fill="FFFFFF"/>
-        </w:rPr>
-        <w:t>Ciao</w:t>
-      </w:r>
-      <w:proofErr w:type="spellEnd"/>
-      <w:r>
-        <w:rPr>
-          <w:rFonts w:ascii="Arial" w:eastAsia="Times New Roman" w:hAnsi="Arial" w:cs="Arial"/>
-          <w:color w:val="222222"/>
-          <w:sz w:val="19"/>
-          <w:szCs w:val="19"/>
-          <w:shd w:val="clear" w:color="auto" w:fill="FFFFFF"/>
-        </w:rPr>
-        <w:t>, a deli-bakery offering Italian and Greek cuisine, is located next to the Gates Shopping centre entrance</w:t>
-      </w:r>
-      <w:r>
-        <w:rPr>
-          <w:rFonts w:ascii="Arial" w:eastAsia="Times New Roman" w:hAnsi="Arial" w:cs="Arial"/>
-          <w:color w:val="222222"/>
-          <w:sz w:val="19"/>
-          <w:szCs w:val="19"/>
-          <w:shd w:val="clear" w:color="auto" w:fill="FFFFFF"/>
-        </w:rPr>
-        <w:t xml:space="preserve"> and has a premises in </w:t>
-      </w:r>
-      <w:proofErr w:type="spellStart"/>
-      <w:r>
-        <w:rPr>
-          <w:rFonts w:ascii="Arial" w:eastAsia="Times New Roman" w:hAnsi="Arial" w:cs="Arial"/>
-          <w:color w:val="222222"/>
-          <w:sz w:val="19"/>
-          <w:szCs w:val="19"/>
-          <w:shd w:val="clear" w:color="auto" w:fill="FFFFFF"/>
-        </w:rPr>
-        <w:t>Gilesgate</w:t>
-      </w:r>
-      <w:proofErr w:type="spellEnd"/>
-      <w:r>
-        <w:rPr>
-          <w:rFonts w:ascii="Arial" w:eastAsia="Times New Roman" w:hAnsi="Arial" w:cs="Arial"/>
-          <w:color w:val="222222"/>
-          <w:sz w:val="19"/>
-          <w:szCs w:val="19"/>
-          <w:shd w:val="clear" w:color="auto" w:fill="FFFFFF"/>
-        </w:rPr>
-        <w:t xml:space="preserve"> near the Sainsbury’s local</w:t>
-      </w:r>
-      <w:r>
-        <w:rPr>
-          <w:rFonts w:ascii="Arial" w:eastAsia="Times New Roman" w:hAnsi="Arial" w:cs="Arial"/>
-          <w:color w:val="222222"/>
-          <w:sz w:val="19"/>
-          <w:szCs w:val="19"/>
-          <w:shd w:val="clear" w:color="auto" w:fill="FFFFFF"/>
-        </w:rPr>
-        <w:t xml:space="preserve">. These Mediterranean products, which include Baklava, feta pie, Focaccia and special Italian coffee, are prepared at the </w:t>
-      </w:r>
-      <w:proofErr w:type="spellStart"/>
-      <w:r>
-        <w:rPr>
-          <w:rFonts w:ascii="Arial" w:eastAsia="Times New Roman" w:hAnsi="Arial" w:cs="Arial"/>
-          <w:color w:val="222222"/>
-          <w:sz w:val="19"/>
-          <w:szCs w:val="19"/>
-          <w:shd w:val="clear" w:color="auto" w:fill="FFFFFF"/>
-        </w:rPr>
-        <w:t>Gilesgate</w:t>
-      </w:r>
-      <w:proofErr w:type="spellEnd"/>
-      <w:r>
-        <w:rPr>
-          <w:rFonts w:ascii="Arial" w:eastAsia="Times New Roman" w:hAnsi="Arial" w:cs="Arial"/>
-          <w:color w:val="222222"/>
-          <w:sz w:val="19"/>
-          <w:szCs w:val="19"/>
-          <w:shd w:val="clear" w:color="auto" w:fill="FFFFFF"/>
-        </w:rPr>
-        <w:t xml:space="preserve"> branch, using Fairtrade ingredients. Excess food is collected by Foodbank, and Andreas and his team also support a range of charities including Cancer Research. Treat yourself to some ethical and exotic gastronomy!</w:t>
+        <w:t>It was incredibly cheap, the food was just amazing as well.</w:t>
       </w:r>
     </w:p>
     <w:p>
@@ -790,6 +820,7 @@
           <w:sz w:val="22"/>
           <w:szCs w:val="22"/>
         </w:rPr>
+        <w:lastRenderedPageBreak/>
         <w:t>Tealicious</w:t>
       </w:r>
       <w:proofErr w:type="spellEnd"/>
@@ -809,7 +840,6 @@
           <w:sz w:val="19"/>
           <w:szCs w:val="19"/>
         </w:rPr>
-        <w:lastRenderedPageBreak/>
         <w:t xml:space="preserve">On the corner of </w:t>
       </w:r>
       <w:proofErr w:type="spellStart"/>
@@ -879,6 +909,80 @@
         </w:rPr>
         <w:t>Treats</w:t>
       </w:r>
+    </w:p>
+    <w:p>
+      <w:pPr>
+        <w:rPr>
+          <w:rFonts w:ascii="Avenir Book" w:hAnsi="Avenir Book"/>
+          <w:sz w:val="22"/>
+          <w:szCs w:val="22"/>
+        </w:rPr>
+      </w:pPr>
+    </w:p>
+    <w:p>
+      <w:pPr>
+        <w:rPr>
+          <w:rFonts w:ascii="Avenir Book" w:hAnsi="Avenir Book"/>
+          <w:sz w:val="22"/>
+          <w:szCs w:val="22"/>
+        </w:rPr>
+      </w:pPr>
+      <w:proofErr w:type="spellStart"/>
+      <w:r>
+        <w:rPr>
+          <w:rFonts w:ascii="Avenir Book" w:hAnsi="Avenir Book"/>
+          <w:sz w:val="22"/>
+          <w:szCs w:val="22"/>
+        </w:rPr>
+        <w:t>Vennels</w:t>
+      </w:r>
+      <w:proofErr w:type="spellEnd"/>
+    </w:p>
+    <w:p>
+      <w:pPr>
+        <w:rPr>
+          <w:rFonts w:ascii="Avenir Book" w:hAnsi="Avenir Book"/>
+          <w:sz w:val="22"/>
+          <w:szCs w:val="22"/>
+        </w:rPr>
+      </w:pPr>
+    </w:p>
+    <w:p>
+      <w:pPr>
+        <w:rPr>
+          <w:rFonts w:ascii="Avenir Book" w:hAnsi="Avenir Book"/>
+          <w:sz w:val="22"/>
+          <w:szCs w:val="22"/>
+        </w:rPr>
+      </w:pPr>
+      <w:r>
+        <w:rPr>
+          <w:rFonts w:ascii="Avenir Book" w:hAnsi="Avenir Book"/>
+          <w:sz w:val="22"/>
+          <w:szCs w:val="22"/>
+        </w:rPr>
+        <w:t xml:space="preserve">I </w:t>
+      </w:r>
+      <w:proofErr w:type="spellStart"/>
+      <w:r>
+        <w:rPr>
+          <w:rFonts w:ascii="Avenir Book" w:hAnsi="Avenir Book"/>
+          <w:sz w:val="22"/>
+          <w:szCs w:val="22"/>
+        </w:rPr>
+        <w:t>wsa</w:t>
+      </w:r>
+      <w:proofErr w:type="spellEnd"/>
+      <w:r>
+        <w:rPr>
+          <w:rFonts w:ascii="Avenir Book" w:hAnsi="Avenir Book"/>
+          <w:sz w:val="22"/>
+          <w:szCs w:val="22"/>
+        </w:rPr>
+        <w:t xml:space="preserve"> eyeing up their meringue</w:t>
+      </w:r>
+      <w:bookmarkStart w:id="0" w:name="_GoBack"/>
+      <w:bookmarkEnd w:id="0"/>
     </w:p>
     <w:p>
       <w:pPr>

</xml_diff>